<commit_message>
Update rendu + creation resultats et questions
</commit_message>
<xml_diff>
--- a/Rendu.docx
+++ b/Rendu.docx
@@ -13,6 +13,7 @@
           <w:docPartUnique/>
         </w:docPartObj>
       </w:sdtPr>
+      <w:sdtEndPr/>
       <w:sdtContent>
         <w:p>
           <w:pPr>
@@ -305,6 +306,7 @@
                                     <w:dataBinding w:prefixMappings="xmlns:ns0='http://purl.org/dc/elements/1.1/' xmlns:ns1='http://schemas.openxmlformats.org/package/2006/metadata/core-properties' " w:xpath="/ns1:coreProperties[1]/ns0:creator[1]" w:storeItemID="{6C3C8BC8-F283-45AE-878A-BAB7291924A1}"/>
                                     <w:text/>
                                   </w:sdtPr>
+                                  <w:sdtEndPr/>
                                   <w:sdtContent>
                                     <w:p>
                                       <w:pPr>
@@ -350,6 +352,7 @@
                                       <w:dataBinding w:prefixMappings="xmlns:ns0='http://schemas.openxmlformats.org/officeDocument/2006/extended-properties' " w:xpath="/ns0:Properties[1]/ns0:Company[1]" w:storeItemID="{6668398D-A668-4E3E-A5EB-62B293D839F1}"/>
                                       <w:text/>
                                     </w:sdtPr>
+                                    <w:sdtEndPr/>
                                     <w:sdtContent>
                                       <w:r>
                                         <w:rPr>
@@ -382,6 +385,7 @@
                                       <w:dataBinding w:prefixMappings="xmlns:ns0='http://schemas.microsoft.com/office/2006/coverPageProps' " w:xpath="/ns0:CoverPageProperties[1]/ns0:CompanyAddress[1]" w:storeItemID="{55AF091B-3C7A-41E3-B477-F2FDAA23CFDA}"/>
                                       <w:text/>
                                     </w:sdtPr>
+                                    <w:sdtEndPr/>
                                     <w:sdtContent>
                                       <w:r>
                                         <w:rPr>
@@ -450,6 +454,7 @@
                                     <w:dataBinding w:prefixMappings="xmlns:ns0='http://purl.org/dc/elements/1.1/' xmlns:ns1='http://schemas.openxmlformats.org/package/2006/metadata/core-properties' " w:xpath="/ns1:coreProperties[1]/ns0:title[1]" w:storeItemID="{6C3C8BC8-F283-45AE-878A-BAB7291924A1}"/>
                                     <w:text/>
                                   </w:sdtPr>
+                                  <w:sdtEndPr/>
                                   <w:sdtContent>
                                     <w:p>
                                       <w:pPr>
@@ -491,6 +496,7 @@
                                     <w:dataBinding w:prefixMappings="xmlns:ns0='http://purl.org/dc/elements/1.1/' xmlns:ns1='http://schemas.openxmlformats.org/package/2006/metadata/core-properties' " w:xpath="/ns1:coreProperties[1]/ns0:subject[1]" w:storeItemID="{6C3C8BC8-F283-45AE-878A-BAB7291924A1}"/>
                                     <w:text/>
                                   </w:sdtPr>
+                                  <w:sdtEndPr/>
                                   <w:sdtContent>
                                     <w:p>
                                       <w:pPr>
@@ -540,7 +546,7 @@
               </mc:Choice>
               <mc:Fallback>
                 <w:pict>
-                  <v:group w14:anchorId="49FBB62D" id="Groupe 119" o:spid="_x0000_s1026" style="position:absolute;margin-left:0;margin-top:0;width:539.6pt;height:719.9pt;z-index:-251657216;mso-width-percent:882;mso-height-percent:909;mso-position-horizontal:center;mso-position-horizontal-relative:page;mso-position-vertical:center;mso-position-vertical-relative:page;mso-width-percent:882;mso-height-percent:909" coordsize="68580,92717" o:gfxdata="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">
+                  <v:group w14:anchorId="49FBB62D" id="Groupe 119" o:spid="_x0000_s1026" style="position:absolute;margin-left:0;margin-top:0;width:539.6pt;height:719.9pt;z-index:-251657216;mso-width-percent:882;mso-height-percent:909;mso-position-horizontal:center;mso-position-horizontal-relative:page;mso-position-vertical:center;mso-position-vertical-relative:page;mso-width-percent:882;mso-height-percent:909" coordsize="68580,92717" o:gfxdata="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">
                     <v:rect id="Rectangle 120" o:spid="_x0000_s1027" style="position:absolute;top:73152;width:68580;height:1431;visibility:visible;mso-wrap-style:square;v-text-anchor:middle" o:gfxdata="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" fillcolor="#4472c4 [3204]" stroked="f" strokeweight="1pt"/>
                     <v:rect id="Rectangle 121" o:spid="_x0000_s1028" style="position:absolute;top:74390;width:68580;height:18327;visibility:visible;mso-wrap-style:square;v-text-anchor:bottom" o:gfxdata="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" fillcolor="#ed7d31 [3205]" stroked="f" strokeweight="1pt">
                       <v:textbox inset="36pt,14.4pt,36pt,36pt">
@@ -559,6 +565,7 @@
                               <w:dataBinding w:prefixMappings="xmlns:ns0='http://purl.org/dc/elements/1.1/' xmlns:ns1='http://schemas.openxmlformats.org/package/2006/metadata/core-properties' " w:xpath="/ns1:coreProperties[1]/ns0:creator[1]" w:storeItemID="{6C3C8BC8-F283-45AE-878A-BAB7291924A1}"/>
                               <w:text/>
                             </w:sdtPr>
+                            <w:sdtEndPr/>
                             <w:sdtContent>
                               <w:p>
                                 <w:pPr>
@@ -604,6 +611,7 @@
                                 <w:dataBinding w:prefixMappings="xmlns:ns0='http://schemas.openxmlformats.org/officeDocument/2006/extended-properties' " w:xpath="/ns0:Properties[1]/ns0:Company[1]" w:storeItemID="{6668398D-A668-4E3E-A5EB-62B293D839F1}"/>
                                 <w:text/>
                               </w:sdtPr>
+                              <w:sdtEndPr/>
                               <w:sdtContent>
                                 <w:r>
                                   <w:rPr>
@@ -636,6 +644,7 @@
                                 <w:dataBinding w:prefixMappings="xmlns:ns0='http://schemas.microsoft.com/office/2006/coverPageProps' " w:xpath="/ns0:CoverPageProperties[1]/ns0:CompanyAddress[1]" w:storeItemID="{55AF091B-3C7A-41E3-B477-F2FDAA23CFDA}"/>
                                 <w:text/>
                               </w:sdtPr>
+                              <w:sdtEndPr/>
                               <w:sdtContent>
                                 <w:r>
                                   <w:rPr>
@@ -672,6 +681,7 @@
                               <w:dataBinding w:prefixMappings="xmlns:ns0='http://purl.org/dc/elements/1.1/' xmlns:ns1='http://schemas.openxmlformats.org/package/2006/metadata/core-properties' " w:xpath="/ns1:coreProperties[1]/ns0:title[1]" w:storeItemID="{6C3C8BC8-F283-45AE-878A-BAB7291924A1}"/>
                               <w:text/>
                             </w:sdtPr>
+                            <w:sdtEndPr/>
                             <w:sdtContent>
                               <w:p>
                                 <w:pPr>
@@ -713,6 +723,7 @@
                               <w:dataBinding w:prefixMappings="xmlns:ns0='http://purl.org/dc/elements/1.1/' xmlns:ns1='http://schemas.openxmlformats.org/package/2006/metadata/core-properties' " w:xpath="/ns1:coreProperties[1]/ns0:subject[1]" w:storeItemID="{6C3C8BC8-F283-45AE-878A-BAB7291924A1}"/>
                               <w:text/>
                             </w:sdtPr>
+                            <w:sdtEndPr/>
                             <w:sdtContent>
                               <w:p>
                                 <w:pPr>
@@ -853,28 +864,7 @@
           <w:rFonts w:ascii="Comfortaa" w:hAnsi="Comfortaa"/>
           <w:color w:val="000000"/>
         </w:rPr>
-        <w:t>On trouve u</w:t>
-      </w:r>
-      <w:r>
-        <w:rPr>
-          <w:rFonts w:ascii="Comfortaa" w:hAnsi="Comfortaa"/>
-          <w:color w:val="000000"/>
-        </w:rPr>
-        <w:t>n menu avec une liste de</w:t>
-      </w:r>
-      <w:r>
-        <w:rPr>
-          <w:rFonts w:ascii="Comfortaa" w:hAnsi="Comfortaa"/>
-          <w:color w:val="000000"/>
-        </w:rPr>
-        <w:t xml:space="preserve"> jeux-vidéos </w:t>
-      </w:r>
-      <w:r>
-        <w:rPr>
-          <w:rFonts w:ascii="Comfortaa" w:hAnsi="Comfortaa"/>
-          <w:color w:val="000000"/>
-        </w:rPr>
-        <w:t xml:space="preserve">: </w:t>
+        <w:t xml:space="preserve">On trouve un menu avec une liste de jeux-vidéos : </w:t>
       </w:r>
       <w:r>
         <w:rPr>
@@ -926,16 +916,7 @@
           <w:iCs/>
           <w:color w:val="000000"/>
         </w:rPr>
-        <w:t>League</w:t>
-      </w:r>
-      <w:r>
-        <w:rPr>
-          <w:rFonts w:ascii="Comfortaa" w:hAnsi="Comfortaa"/>
-          <w:i/>
-          <w:iCs/>
-          <w:color w:val="000000"/>
-        </w:rPr>
-        <w:t xml:space="preserve"> Of Legends</w:t>
+        <w:t>League Of Legends</w:t>
       </w:r>
       <w:r>
         <w:rPr>
@@ -996,49 +977,7 @@
           <w:rFonts w:ascii="Comfortaa" w:hAnsi="Comfortaa"/>
           <w:color w:val="000000"/>
         </w:rPr>
-        <w:t xml:space="preserve">, on </w:t>
-      </w:r>
-      <w:r>
-        <w:rPr>
-          <w:rFonts w:ascii="Comfortaa" w:hAnsi="Comfortaa"/>
-          <w:color w:val="000000"/>
-        </w:rPr>
-        <w:t>met en place l’</w:t>
-      </w:r>
-      <w:r>
-        <w:rPr>
-          <w:rFonts w:ascii="Comfortaa" w:hAnsi="Comfortaa"/>
-          <w:color w:val="000000"/>
-        </w:rPr>
-        <w:t xml:space="preserve">envoi des notifications au joueur afin de l’informer de l’ajout de nouveaux jeux, </w:t>
-      </w:r>
-      <w:r>
-        <w:rPr>
-          <w:rFonts w:ascii="Comfortaa" w:hAnsi="Comfortaa"/>
-          <w:color w:val="000000"/>
-        </w:rPr>
-        <w:t xml:space="preserve">lui </w:t>
-      </w:r>
-      <w:r>
-        <w:rPr>
-          <w:rFonts w:ascii="Comfortaa" w:hAnsi="Comfortaa"/>
-          <w:color w:val="000000"/>
-        </w:rPr>
-        <w:t>rappel</w:t>
-      </w:r>
-      <w:r>
-        <w:rPr>
-          <w:rFonts w:ascii="Comfortaa" w:hAnsi="Comfortaa"/>
-          <w:color w:val="000000"/>
-        </w:rPr>
-        <w:t>er</w:t>
-      </w:r>
-      <w:r>
-        <w:rPr>
-          <w:rFonts w:ascii="Comfortaa" w:hAnsi="Comfortaa"/>
-          <w:color w:val="000000"/>
-        </w:rPr>
-        <w:t xml:space="preserve"> de jouer ...</w:t>
+        <w:t>, on met en place l’envoi des notifications au joueur afin de l’informer de l’ajout de nouveaux jeux, lui rappeler de jouer ...</w:t>
       </w:r>
     </w:p>
     <w:p>
@@ -1268,11 +1207,116 @@
           <w:sz w:val="40"/>
           <w:szCs w:val="40"/>
         </w:rPr>
+        <w:lastRenderedPageBreak/>
         <w:t>II – Répartition des tâches</w:t>
       </w:r>
     </w:p>
     <w:p/>
+    <w:p>
+      <w:pPr>
+        <w:pStyle w:val="Sous-titre"/>
+      </w:pPr>
+      <w:r>
+        <w:t>Lucas GUYOT-NOUFFLARD</w:t>
+      </w:r>
+    </w:p>
+    <w:p>
+      <w:pPr>
+        <w:spacing w:line="240" w:lineRule="auto"/>
+        <w:contextualSpacing/>
+      </w:pPr>
+      <w:r>
+        <w:t>Création du repo GitHub</w:t>
+      </w:r>
+    </w:p>
+    <w:p>
+      <w:pPr>
+        <w:spacing w:line="240" w:lineRule="auto"/>
+        <w:contextualSpacing/>
+      </w:pPr>
+      <w:r>
+        <w:t>Mise en place du projet sur Android Studio</w:t>
+      </w:r>
+    </w:p>
+    <w:p>
+      <w:pPr>
+        <w:spacing w:line="240" w:lineRule="auto"/>
+        <w:contextualSpacing/>
+      </w:pPr>
+      <w:r>
+        <w:t xml:space="preserve">Création des </w:t>
+      </w:r>
+      <w:r>
+        <w:t>classes (fichiers .java)</w:t>
+      </w:r>
+    </w:p>
+    <w:p>
+      <w:pPr>
+        <w:spacing w:line="240" w:lineRule="auto"/>
+        <w:contextualSpacing/>
+      </w:pPr>
+    </w:p>
+    <w:p>
+      <w:pPr>
+        <w:pStyle w:val="Sous-titre"/>
+      </w:pPr>
+      <w:r>
+        <w:t>Matthieu GRIS</w:t>
+      </w:r>
+    </w:p>
+    <w:p>
+      <w:r>
+        <w:t>/</w:t>
+      </w:r>
+    </w:p>
     <w:p/>
+    <w:p>
+      <w:pPr>
+        <w:pStyle w:val="Sous-titre"/>
+      </w:pPr>
+      <w:r>
+        <w:t>Jarod ACLOQUE</w:t>
+      </w:r>
+    </w:p>
+    <w:p>
+      <w:pPr>
+        <w:contextualSpacing/>
+      </w:pPr>
+      <w:r>
+        <w:t>Rédaction du cahier des charges</w:t>
+      </w:r>
+    </w:p>
+    <w:p>
+      <w:pPr>
+        <w:contextualSpacing/>
+      </w:pPr>
+      <w:r>
+        <w:t>Sélection des jeux et rédaction des questions</w:t>
+      </w:r>
+      <w:r>
+        <w:t xml:space="preserve"> dans </w:t>
+      </w:r>
+      <w:proofErr w:type="spellStart"/>
+      <w:r>
+        <w:rPr>
+          <w:i/>
+          <w:iCs/>
+        </w:rPr>
+        <w:t>quiz.json</w:t>
+      </w:r>
+      <w:proofErr w:type="spellEnd"/>
+    </w:p>
+    <w:p>
+      <w:pPr>
+        <w:contextualSpacing/>
+      </w:pPr>
+      <w:r>
+        <w:t xml:space="preserve">Rédaction du rendu </w:t>
+      </w:r>
+      <w:r>
+        <w:t>final</w:t>
+      </w:r>
+    </w:p>
     <w:sectPr>
       <w:pgSz w:w="11906" w:h="16838"/>
       <w:pgMar w:top="1417" w:right="1417" w:bottom="1417" w:left="1417" w:header="708" w:footer="708" w:gutter="0"/>
@@ -2290,6 +2334,37 @@
     <w:basedOn w:val="Policepardfaut"/>
     <w:rsid w:val="00D77CFE"/>
   </w:style>
+  <w:style w:type="paragraph" w:styleId="Sous-titre">
+    <w:name w:val="Subtitle"/>
+    <w:basedOn w:val="Normal"/>
+    <w:next w:val="Normal"/>
+    <w:link w:val="Sous-titreCar"/>
+    <w:uiPriority w:val="11"/>
+    <w:qFormat/>
+    <w:rsid w:val="00337FE7"/>
+    <w:pPr>
+      <w:numPr>
+        <w:ilvl w:val="1"/>
+      </w:numPr>
+    </w:pPr>
+    <w:rPr>
+      <w:rFonts w:eastAsiaTheme="minorEastAsia"/>
+      <w:color w:val="5A5A5A" w:themeColor="text1" w:themeTint="A5"/>
+      <w:spacing w:val="15"/>
+    </w:rPr>
+  </w:style>
+  <w:style w:type="character" w:customStyle="1" w:styleId="Sous-titreCar">
+    <w:name w:val="Sous-titre Car"/>
+    <w:basedOn w:val="Policepardfaut"/>
+    <w:link w:val="Sous-titre"/>
+    <w:uiPriority w:val="11"/>
+    <w:rsid w:val="00337FE7"/>
+    <w:rPr>
+      <w:rFonts w:eastAsiaTheme="minorEastAsia"/>
+      <w:color w:val="5A5A5A" w:themeColor="text1" w:themeTint="A5"/>
+      <w:spacing w:val="15"/>
+    </w:rPr>
+  </w:style>
 </w:styles>
 </file>
 

</xml_diff>